<commit_message>
artisti e caricamento trailer migliorato
</commit_message>
<xml_diff>
--- a/Database/FilmAdvisor_Progettazione.docx
+++ b/Database/FilmAdvisor_Progettazione.docx
@@ -1,6 +1,6 @@
 
 <file path=word/document.xml><?xml version="1.0" encoding="utf-8"?>
-<w:document xmlns:wpc="http://schemas.microsoft.com/office/word/2010/wordprocessingCanvas" xmlns:cx="http://schemas.microsoft.com/office/drawing/2014/chartex" xmlns:cx1="http://schemas.microsoft.com/office/drawing/2015/9/8/chartex" xmlns:cx2="http://schemas.microsoft.com/office/drawing/2015/10/21/chartex" xmlns:cx3="http://schemas.microsoft.com/office/drawing/2016/5/9/chartex" xmlns:cx4="http://schemas.microsoft.com/office/drawing/2016/5/10/chartex" xmlns:cx5="http://schemas.microsoft.com/office/drawing/2016/5/11/chartex" xmlns:cx6="http://schemas.microsoft.com/office/drawing/2016/5/12/chartex" xmlns:cx7="http://schemas.microsoft.com/office/drawing/2016/5/13/chartex" xmlns:cx8="http://schemas.microsoft.com/office/drawing/2016/5/14/chartex" xmlns:mc="http://schemas.openxmlformats.org/markup-compatibility/2006" xmlns:aink="http://schemas.microsoft.com/office/drawing/2016/ink" xmlns:am3d="http://schemas.microsoft.com/office/drawing/2017/model3d" xmlns:o="urn:schemas-microsoft-com:office:office" xmlns:r="http://schemas.openxmlformats.org/officeDocument/2006/relationships" xmlns:m="http://schemas.openxmlformats.org/officeDocument/2006/math" xmlns:v="urn:schemas-microsoft-com:vml" xmlns:wp14="http://schemas.microsoft.com/office/word/2010/wordprocessingDrawing" xmlns:wp="http://schemas.openxmlformats.org/drawingml/2006/wordprocessingDrawing" xmlns:w10="urn:schemas-microsoft-com:office:word" xmlns:w="http://schemas.openxmlformats.org/wordprocessingml/2006/main" xmlns:w14="http://schemas.microsoft.com/office/word/2010/wordml" xmlns:w15="http://schemas.microsoft.com/office/word/2012/wordml" xmlns:w16cid="http://schemas.microsoft.com/office/word/2016/wordml/cid" xmlns:w16se="http://schemas.microsoft.com/office/word/2015/wordml/symex" xmlns:wpg="http://schemas.microsoft.com/office/word/2010/wordprocessingGroup" xmlns:wpi="http://schemas.microsoft.com/office/word/2010/wordprocessingInk" xmlns:wne="http://schemas.microsoft.com/office/word/2006/wordml" xmlns:wps="http://schemas.microsoft.com/office/word/2010/wordprocessingShape" mc:Ignorable="w14 w15 w16se w16cid wp14">
+<w:document xmlns:wpc="http://schemas.microsoft.com/office/word/2010/wordprocessingCanvas" xmlns:cx="http://schemas.microsoft.com/office/drawing/2014/chartex" xmlns:cx1="http://schemas.microsoft.com/office/drawing/2015/9/8/chartex" xmlns:cx2="http://schemas.microsoft.com/office/drawing/2015/10/21/chartex" xmlns:cx3="http://schemas.microsoft.com/office/drawing/2016/5/9/chartex" xmlns:cx4="http://schemas.microsoft.com/office/drawing/2016/5/10/chartex" xmlns:cx5="http://schemas.microsoft.com/office/drawing/2016/5/11/chartex" xmlns:cx6="http://schemas.microsoft.com/office/drawing/2016/5/12/chartex" xmlns:cx7="http://schemas.microsoft.com/office/drawing/2016/5/13/chartex" xmlns:cx8="http://schemas.microsoft.com/office/drawing/2016/5/14/chartex" xmlns:mc="http://schemas.openxmlformats.org/markup-compatibility/2006" xmlns:aink="http://schemas.microsoft.com/office/drawing/2016/ink" xmlns:am3d="http://schemas.microsoft.com/office/drawing/2017/model3d" xmlns:o="urn:schemas-microsoft-com:office:office" xmlns:r="http://schemas.openxmlformats.org/officeDocument/2006/relationships" xmlns:m="http://schemas.openxmlformats.org/officeDocument/2006/math" xmlns:v="urn:schemas-microsoft-com:vml" xmlns:wp14="http://schemas.microsoft.com/office/word/2010/wordprocessingDrawing" xmlns:wp="http://schemas.openxmlformats.org/drawingml/2006/wordprocessingDrawing" xmlns:w10="urn:schemas-microsoft-com:office:word" xmlns:w="http://schemas.openxmlformats.org/wordprocessingml/2006/main" xmlns:w14="http://schemas.microsoft.com/office/word/2010/wordml" xmlns:w15="http://schemas.microsoft.com/office/word/2012/wordml" xmlns:w16cex="http://schemas.microsoft.com/office/word/2018/wordml/cex" xmlns:w16cid="http://schemas.microsoft.com/office/word/2016/wordml/cid" xmlns:w16="http://schemas.microsoft.com/office/word/2018/wordml" xmlns:w16se="http://schemas.microsoft.com/office/word/2015/wordml/symex" xmlns:wpg="http://schemas.microsoft.com/office/word/2010/wordprocessingGroup" xmlns:wpi="http://schemas.microsoft.com/office/word/2010/wordprocessingInk" xmlns:wne="http://schemas.microsoft.com/office/word/2006/wordml" xmlns:wps="http://schemas.microsoft.com/office/word/2010/wordprocessingShape" mc:Ignorable="w14 w15 w16se w16cid w16 w16cex wp14">
   <w:body>
     <w:p>
       <w:pPr>
@@ -204,6 +204,36 @@
     </w:p>
     <w:p>
       <w:pPr>
+        <w:pStyle w:val="Paragrafoelenco"/>
+        <w:numPr>
+          <w:ilvl w:val="0"/>
+          <w:numId w:val="5"/>
+        </w:numPr>
+        <w:rPr>
+          <w:u w:val="single"/>
+        </w:rPr>
+      </w:pPr>
+      <w:r>
+        <w:t>Ogni artista deve aver realizzato almeno un film</w:t>
+      </w:r>
+    </w:p>
+    <w:p>
+      <w:pPr>
+        <w:pStyle w:val="Paragrafoelenco"/>
+        <w:numPr>
+          <w:ilvl w:val="0"/>
+          <w:numId w:val="5"/>
+        </w:numPr>
+        <w:rPr>
+          <w:u w:val="single"/>
+        </w:rPr>
+      </w:pPr>
+      <w:r>
+        <w:t>Ogni film deve essere stato realizzato da almeno un artista</w:t>
+      </w:r>
+    </w:p>
+    <w:p>
+      <w:pPr>
         <w:rPr>
           <w:u w:val="single"/>
         </w:rPr>
@@ -377,7 +407,7 @@
         </w:rPr>
       </w:pPr>
       <w:r>
-        <w:t>Regista (stringa)</w:t>
+        <w:t>Inserimento (date)</w:t>
       </w:r>
     </w:p>
     <w:p>
@@ -701,6 +731,7 @@
         </w:rPr>
       </w:pPr>
       <w:r>
+        <w:lastRenderedPageBreak/>
         <w:t>Immagine</w:t>
       </w:r>
       <w:r>
@@ -734,7 +765,6 @@
         </w:rPr>
       </w:pPr>
       <w:r>
-        <w:lastRenderedPageBreak/>
         <w:t>ID_a</w:t>
       </w:r>
       <w:r>
@@ -818,10 +848,108 @@
     </w:p>
     <w:p>
       <w:pPr>
-        <w:rPr>
-          <w:u w:val="single"/>
-        </w:rPr>
-      </w:pPr>
+        <w:pStyle w:val="Paragrafoelenco"/>
+        <w:numPr>
+          <w:ilvl w:val="0"/>
+          <w:numId w:val="4"/>
+        </w:numPr>
+        <w:rPr>
+          <w:u w:val="single"/>
+        </w:rPr>
+      </w:pPr>
+      <w:r>
+        <w:t>ARTISTA</w:t>
+      </w:r>
+    </w:p>
+    <w:p>
+      <w:pPr>
+        <w:pStyle w:val="Paragrafoelenco"/>
+        <w:numPr>
+          <w:ilvl w:val="1"/>
+          <w:numId w:val="4"/>
+        </w:numPr>
+        <w:rPr>
+          <w:u w:val="single"/>
+        </w:rPr>
+      </w:pPr>
+      <w:r>
+        <w:t>ID_ar (intero, chiave primaria)</w:t>
+      </w:r>
+    </w:p>
+    <w:p>
+      <w:pPr>
+        <w:pStyle w:val="Paragrafoelenco"/>
+        <w:numPr>
+          <w:ilvl w:val="1"/>
+          <w:numId w:val="4"/>
+        </w:numPr>
+        <w:rPr>
+          <w:u w:val="single"/>
+        </w:rPr>
+      </w:pPr>
+      <w:r>
+        <w:t>Ruolo (stringa)</w:t>
+      </w:r>
+    </w:p>
+    <w:p>
+      <w:pPr>
+        <w:pStyle w:val="Paragrafoelenco"/>
+        <w:numPr>
+          <w:ilvl w:val="1"/>
+          <w:numId w:val="4"/>
+        </w:numPr>
+        <w:rPr>
+          <w:u w:val="single"/>
+        </w:rPr>
+      </w:pPr>
+      <w:r>
+        <w:t>Nome (stringa)</w:t>
+      </w:r>
+    </w:p>
+    <w:p>
+      <w:pPr>
+        <w:pStyle w:val="Paragrafoelenco"/>
+        <w:numPr>
+          <w:ilvl w:val="1"/>
+          <w:numId w:val="4"/>
+        </w:numPr>
+        <w:rPr>
+          <w:u w:val="single"/>
+        </w:rPr>
+      </w:pPr>
+      <w:r>
+        <w:t>Cognome (stringa)</w:t>
+      </w:r>
+    </w:p>
+    <w:p>
+      <w:pPr>
+        <w:pStyle w:val="Paragrafoelenco"/>
+        <w:numPr>
+          <w:ilvl w:val="1"/>
+          <w:numId w:val="4"/>
+        </w:numPr>
+        <w:rPr>
+          <w:u w:val="single"/>
+        </w:rPr>
+      </w:pPr>
+      <w:r>
+        <w:t>Biografia (stringa)</w:t>
+      </w:r>
+    </w:p>
+    <w:p>
+      <w:pPr>
+        <w:pStyle w:val="Paragrafoelenco"/>
+        <w:numPr>
+          <w:ilvl w:val="1"/>
+          <w:numId w:val="4"/>
+        </w:numPr>
+        <w:rPr>
+          <w:u w:val="single"/>
+        </w:rPr>
+      </w:pPr>
+      <w:r>
+        <w:t>Immagine (stringa)</w:t>
+      </w:r>
     </w:p>
     <w:p>
       <w:pPr>
@@ -857,10 +985,10 @@
           <w:u w:val="single"/>
         </w:rPr>
         <w:drawing>
-          <wp:inline distT="0" distB="0" distL="0" distR="0" wp14:anchorId="5016942E" wp14:editId="6CB306E3">
-            <wp:extent cx="4558178" cy="2750820"/>
-            <wp:effectExtent l="0" t="0" r="0" b="0"/>
-            <wp:docPr id="2" name="Immagine 2"/>
+          <wp:inline distT="0" distB="0" distL="0" distR="0" wp14:anchorId="2AD70E68" wp14:editId="3A822A0D">
+            <wp:extent cx="6115050" cy="2333625"/>
+            <wp:effectExtent l="0" t="0" r="0" b="9525"/>
+            <wp:docPr id="1" name="Immagine 1"/>
             <wp:cNvGraphicFramePr>
               <a:graphicFrameLocks xmlns:a="http://schemas.openxmlformats.org/drawingml/2006/main" noChangeAspect="1"/>
             </wp:cNvGraphicFramePr>
@@ -868,7 +996,7 @@
               <a:graphicData uri="http://schemas.openxmlformats.org/drawingml/2006/picture">
                 <pic:pic xmlns:pic="http://schemas.openxmlformats.org/drawingml/2006/picture">
                   <pic:nvPicPr>
-                    <pic:cNvPr id="0" name="Picture 2"/>
+                    <pic:cNvPr id="0" name="Picture 1"/>
                     <pic:cNvPicPr>
                       <a:picLocks noChangeAspect="1" noChangeArrowheads="1"/>
                     </pic:cNvPicPr>
@@ -889,7 +1017,7 @@
                   <pic:spPr bwMode="auto">
                     <a:xfrm>
                       <a:off x="0" y="0"/>
-                      <a:ext cx="4575295" cy="2761150"/>
+                      <a:ext cx="6115050" cy="2333625"/>
                     </a:xfrm>
                     <a:prstGeom prst="rect">
                       <a:avLst/>
@@ -1026,6 +1154,21 @@
     </w:p>
     <w:p>
       <w:pPr>
+        <w:pStyle w:val="Paragrafoelenco"/>
+        <w:numPr>
+          <w:ilvl w:val="0"/>
+          <w:numId w:val="4"/>
+        </w:numPr>
+        <w:rPr>
+          <w:u w:val="single"/>
+        </w:rPr>
+      </w:pPr>
+      <w:r>
+        <w:t>REALIZZA | Artista -&gt; Film | N:N | totale in entrambi i versi | un artista può realizzare più film, un film può essere stato realizzato da più artisti.</w:t>
+      </w:r>
+    </w:p>
+    <w:p>
+      <w:pPr>
         <w:rPr>
           <w:u w:val="single"/>
         </w:rPr>
@@ -1046,6 +1189,7 @@
         </w:numPr>
       </w:pPr>
       <w:r>
+        <w:lastRenderedPageBreak/>
         <w:t>UTENTE(ID_u</w:t>
       </w:r>
       <w:r>
@@ -1109,10 +1253,22 @@
         <w:t xml:space="preserve"> Trailer_URI,</w:t>
       </w:r>
       <w:r>
-        <w:t xml:space="preserve"> Durata</w:t>
-      </w:r>
-      <w:r>
-        <w:t>, Regista</w:t>
+        <w:t xml:space="preserve"> Durata)</w:t>
+      </w:r>
+    </w:p>
+    <w:p>
+      <w:pPr>
+        <w:pStyle w:val="Paragrafoelenco"/>
+        <w:numPr>
+          <w:ilvl w:val="0"/>
+          <w:numId w:val="4"/>
+        </w:numPr>
+      </w:pPr>
+      <w:r>
+        <w:t>LISTA(ID_</w:t>
+      </w:r>
+      <w:r>
+        <w:t>u [FK], ID_f[FK]</w:t>
       </w:r>
       <w:r>
         <w:t>)</w:t>
@@ -1127,13 +1283,7 @@
         </w:numPr>
       </w:pPr>
       <w:r>
-        <w:t>LISTA(ID_</w:t>
-      </w:r>
-      <w:r>
-        <w:t>u [FK], ID_f[FK]</w:t>
-      </w:r>
-      <w:r>
-        <w:t>)</w:t>
+        <w:t>FEEDBACK (ID_u [FK], ID_f [FK], valutazione)</w:t>
       </w:r>
     </w:p>
     <w:p>
@@ -1145,7 +1295,7 @@
         </w:numPr>
       </w:pPr>
       <w:r>
-        <w:t>FEEDBACK (ID_u [FK], ID_f [FK], valutazione)</w:t>
+        <w:t>GENERE (ID_g[PK], Nome)</w:t>
       </w:r>
     </w:p>
     <w:p>
@@ -1157,7 +1307,7 @@
         </w:numPr>
       </w:pPr>
       <w:r>
-        <w:t>GENERE (ID_g[PK], Nome)</w:t>
+        <w:t>FLMGENERE(ID_f [FK], ID_g [FK])</w:t>
       </w:r>
     </w:p>
     <w:p>
@@ -1169,7 +1319,19 @@
         </w:numPr>
       </w:pPr>
       <w:r>
-        <w:t>FLMGENERE(ID_f [FK], ID_g [FK])</w:t>
+        <w:t>ARTISTA(ID_ar, Ruolo, Nome, Cognome, Biografia, Immagine)</w:t>
+      </w:r>
+    </w:p>
+    <w:p>
+      <w:pPr>
+        <w:pStyle w:val="Paragrafoelenco"/>
+        <w:numPr>
+          <w:ilvl w:val="0"/>
+          <w:numId w:val="4"/>
+        </w:numPr>
+      </w:pPr>
+      <w:r>
+        <w:t>FILMARTISTA(ID_f, ID_ar)</w:t>
       </w:r>
     </w:p>
     <w:sectPr>
@@ -1183,7 +1345,7 @@
 </file>
 
 <file path=word/numbering.xml><?xml version="1.0" encoding="utf-8"?>
-<w:numbering xmlns:wpc="http://schemas.microsoft.com/office/word/2010/wordprocessingCanvas" xmlns:cx="http://schemas.microsoft.com/office/drawing/2014/chartex" xmlns:cx1="http://schemas.microsoft.com/office/drawing/2015/9/8/chartex" xmlns:cx2="http://schemas.microsoft.com/office/drawing/2015/10/21/chartex" xmlns:cx3="http://schemas.microsoft.com/office/drawing/2016/5/9/chartex" xmlns:cx4="http://schemas.microsoft.com/office/drawing/2016/5/10/chartex" xmlns:cx5="http://schemas.microsoft.com/office/drawing/2016/5/11/chartex" xmlns:cx6="http://schemas.microsoft.com/office/drawing/2016/5/12/chartex" xmlns:cx7="http://schemas.microsoft.com/office/drawing/2016/5/13/chartex" xmlns:cx8="http://schemas.microsoft.com/office/drawing/2016/5/14/chartex" xmlns:mc="http://schemas.openxmlformats.org/markup-compatibility/2006" xmlns:aink="http://schemas.microsoft.com/office/drawing/2016/ink" xmlns:am3d="http://schemas.microsoft.com/office/drawing/2017/model3d" xmlns:o="urn:schemas-microsoft-com:office:office" xmlns:r="http://schemas.openxmlformats.org/officeDocument/2006/relationships" xmlns:m="http://schemas.openxmlformats.org/officeDocument/2006/math" xmlns:v="urn:schemas-microsoft-com:vml" xmlns:wp14="http://schemas.microsoft.com/office/word/2010/wordprocessingDrawing" xmlns:wp="http://schemas.openxmlformats.org/drawingml/2006/wordprocessingDrawing" xmlns:w10="urn:schemas-microsoft-com:office:word" xmlns:w="http://schemas.openxmlformats.org/wordprocessingml/2006/main" xmlns:w14="http://schemas.microsoft.com/office/word/2010/wordml" xmlns:w15="http://schemas.microsoft.com/office/word/2012/wordml" xmlns:w16cid="http://schemas.microsoft.com/office/word/2016/wordml/cid" xmlns:w16se="http://schemas.microsoft.com/office/word/2015/wordml/symex" xmlns:wpg="http://schemas.microsoft.com/office/word/2010/wordprocessingGroup" xmlns:wpi="http://schemas.microsoft.com/office/word/2010/wordprocessingInk" xmlns:wne="http://schemas.microsoft.com/office/word/2006/wordml" xmlns:wps="http://schemas.microsoft.com/office/word/2010/wordprocessingShape" mc:Ignorable="w14 w15 w16se w16cid wp14">
+<w:numbering xmlns:wpc="http://schemas.microsoft.com/office/word/2010/wordprocessingCanvas" xmlns:cx="http://schemas.microsoft.com/office/drawing/2014/chartex" xmlns:cx1="http://schemas.microsoft.com/office/drawing/2015/9/8/chartex" xmlns:cx2="http://schemas.microsoft.com/office/drawing/2015/10/21/chartex" xmlns:cx3="http://schemas.microsoft.com/office/drawing/2016/5/9/chartex" xmlns:cx4="http://schemas.microsoft.com/office/drawing/2016/5/10/chartex" xmlns:cx5="http://schemas.microsoft.com/office/drawing/2016/5/11/chartex" xmlns:cx6="http://schemas.microsoft.com/office/drawing/2016/5/12/chartex" xmlns:cx7="http://schemas.microsoft.com/office/drawing/2016/5/13/chartex" xmlns:cx8="http://schemas.microsoft.com/office/drawing/2016/5/14/chartex" xmlns:mc="http://schemas.openxmlformats.org/markup-compatibility/2006" xmlns:aink="http://schemas.microsoft.com/office/drawing/2016/ink" xmlns:am3d="http://schemas.microsoft.com/office/drawing/2017/model3d" xmlns:o="urn:schemas-microsoft-com:office:office" xmlns:r="http://schemas.openxmlformats.org/officeDocument/2006/relationships" xmlns:m="http://schemas.openxmlformats.org/officeDocument/2006/math" xmlns:v="urn:schemas-microsoft-com:vml" xmlns:wp14="http://schemas.microsoft.com/office/word/2010/wordprocessingDrawing" xmlns:wp="http://schemas.openxmlformats.org/drawingml/2006/wordprocessingDrawing" xmlns:w10="urn:schemas-microsoft-com:office:word" xmlns:w="http://schemas.openxmlformats.org/wordprocessingml/2006/main" xmlns:w14="http://schemas.microsoft.com/office/word/2010/wordml" xmlns:w15="http://schemas.microsoft.com/office/word/2012/wordml" xmlns:w16cex="http://schemas.microsoft.com/office/word/2018/wordml/cex" xmlns:w16cid="http://schemas.microsoft.com/office/word/2016/wordml/cid" xmlns:w16="http://schemas.microsoft.com/office/word/2018/wordml" xmlns:w16se="http://schemas.microsoft.com/office/word/2015/wordml/symex" xmlns:wpg="http://schemas.microsoft.com/office/word/2010/wordprocessingGroup" xmlns:wpi="http://schemas.microsoft.com/office/word/2010/wordprocessingInk" xmlns:wne="http://schemas.microsoft.com/office/word/2006/wordml" xmlns:wps="http://schemas.microsoft.com/office/word/2010/wordprocessingShape" mc:Ignorable="w14 w15 w16se w16cid w16 w16cex wp14">
   <w:abstractNum w:abstractNumId="0" w15:restartNumberingAfterBreak="0">
     <w:nsid w:val="15324C56"/>
     <w:multiLevelType w:val="hybridMultilevel"/>
@@ -1853,7 +2015,7 @@
 </file>
 
 <file path=word/styles.xml><?xml version="1.0" encoding="utf-8"?>
-<w:styles xmlns:mc="http://schemas.openxmlformats.org/markup-compatibility/2006" xmlns:r="http://schemas.openxmlformats.org/officeDocument/2006/relationships" xmlns:w="http://schemas.openxmlformats.org/wordprocessingml/2006/main" xmlns:w14="http://schemas.microsoft.com/office/word/2010/wordml" xmlns:w15="http://schemas.microsoft.com/office/word/2012/wordml" xmlns:w16cid="http://schemas.microsoft.com/office/word/2016/wordml/cid" xmlns:w16se="http://schemas.microsoft.com/office/word/2015/wordml/symex" mc:Ignorable="w14 w15 w16se w16cid">
+<w:styles xmlns:mc="http://schemas.openxmlformats.org/markup-compatibility/2006" xmlns:r="http://schemas.openxmlformats.org/officeDocument/2006/relationships" xmlns:w="http://schemas.openxmlformats.org/wordprocessingml/2006/main" xmlns:w14="http://schemas.microsoft.com/office/word/2010/wordml" xmlns:w15="http://schemas.microsoft.com/office/word/2012/wordml" xmlns:w16cex="http://schemas.microsoft.com/office/word/2018/wordml/cex" xmlns:w16cid="http://schemas.microsoft.com/office/word/2016/wordml/cid" xmlns:w16="http://schemas.microsoft.com/office/word/2018/wordml" xmlns:w16se="http://schemas.microsoft.com/office/word/2015/wordml/symex" mc:Ignorable="w14 w15 w16se w16cid w16 w16cex">
   <w:docDefaults>
     <w:rPrDefault>
       <w:rPr>

</xml_diff>